<commit_message>
Updated Task 2 file for resubmission
</commit_message>
<xml_diff>
--- a/Task2Items/D479 Task 2 Template.docx
+++ b/Task2Items/D479 Task 2 Template.docx
@@ -1135,6 +1135,35 @@
       </w:r>
     </w:p>
     <w:p/>
+    <w:p>
+      <w:r>
+        <w:t xml:space="preserve">With the Wireframe, it was the most basic, just figuring out what pages would need to be involved at a minimum, and the rough layout. There weren’t really any color schemes, branding, typography, any sort of visual hierarchy, or any accessibility concerns. </w:t>
+      </w:r>
+    </w:p>
+    <w:p>
+      <w:r>
+        <w:t xml:space="preserve">At the end of part 1, most of that was laid out. It had basic text, navigation bars, and a responsive design. Forms and input fields accepted text. The spacing and alignment of the text and images were more fleshed out. The color scheme of the background and the text </w:t>
+      </w:r>
+      <w:proofErr w:type="gramStart"/>
+      <w:r>
+        <w:t>was</w:t>
+      </w:r>
+      <w:proofErr w:type="gramEnd"/>
+      <w:r>
+        <w:t xml:space="preserve"> switched from a basic sort of dark tan to a mint green. There was some basic feedback on the guerrilla testing, and some changes made towards the end of part one, at the time that was submitted. </w:t>
+      </w:r>
+    </w:p>
+    <w:p>
+      <w:r>
+        <w:t xml:space="preserve">With part 2, some changes were made to try and make sure the user testing from part 1 seemed resolved for the most part. </w:t>
+      </w:r>
+      <w:r>
+        <w:t>Some more details about the services were added to the local attractions page.</w:t>
+      </w:r>
+      <w:r>
+        <w:t xml:space="preserve"> </w:t>
+      </w:r>
+    </w:p>
     <w:sectPr>
       <w:type w:val="continuous"/>
       <w:pgSz w:w="12240" w:h="15840"/>
@@ -2531,6 +2560,15 @@
 </file>
 
 <file path=customXml/item3.xml><?xml version="1.0" encoding="utf-8"?>
+<?mso-contentType ?>
+<FormTemplates xmlns="http://schemas.microsoft.com/sharepoint/v3/contenttype/forms">
+  <Display>DocumentLibraryForm</Display>
+  <Edit>DocumentLibraryForm</Edit>
+  <New>DocumentLibraryForm</New>
+</FormTemplates>
+</file>
+
+<file path=customXml/item4.xml><?xml version="1.0" encoding="utf-8"?>
 <ct:contentTypeSchema xmlns:ct="http://schemas.microsoft.com/office/2006/metadata/contentType" xmlns:ma="http://schemas.microsoft.com/office/2006/metadata/properties/metaAttributes" ct:_="" ma:_="" ma:contentTypeName="Document" ma:contentTypeID="0x010100C39F2A75005F2D43B30369DAED2CCB1C" ma:contentTypeVersion="41" ma:contentTypeDescription="Create a new document." ma:contentTypeScope="" ma:versionID="5351413fd0bef49f1818cb8e83e5bd96">
   <xsd:schema xmlns:xsd="http://www.w3.org/2001/XMLSchema" xmlns:xs="http://www.w3.org/2001/XMLSchema" xmlns:p="http://schemas.microsoft.com/office/2006/metadata/properties" xmlns:ns1="http://schemas.microsoft.com/sharepoint/v3" xmlns:ns2="0feec74c-ecc7-44c3-9c64-3623cf89ed41" xmlns:ns3="1f707338-ea0f-4fe5-baee-59b996692b22" targetNamespace="http://schemas.microsoft.com/office/2006/metadata/properties" ma:root="true" ma:fieldsID="459d8d921e348c538e348f0fdb6db98e" ns1:_="" ns2:_="" ns3:_="">
     <xsd:import namespace="http://schemas.microsoft.com/sharepoint/v3"/>
@@ -2976,15 +3014,6 @@
 </ct:contentTypeSchema>
 </file>
 
-<file path=customXml/item4.xml><?xml version="1.0" encoding="utf-8"?>
-<?mso-contentType ?>
-<FormTemplates xmlns="http://schemas.microsoft.com/sharepoint/v3/contenttype/forms">
-  <Display>DocumentLibraryForm</Display>
-  <Edit>DocumentLibraryForm</Edit>
-  <New>DocumentLibraryForm</New>
-</FormTemplates>
-</file>
-
 <file path=customXml/itemProps1.xml><?xml version="1.0" encoding="utf-8"?>
 <ds:datastoreItem xmlns:ds="http://schemas.openxmlformats.org/officeDocument/2006/customXml" ds:itemID="{55AF091B-3C7A-41E3-B477-F2FDAA23CFDA}">
   <ds:schemaRefs>
@@ -3005,6 +3034,14 @@
 </file>
 
 <file path=customXml/itemProps3.xml><?xml version="1.0" encoding="utf-8"?>
+<ds:datastoreItem xmlns:ds="http://schemas.openxmlformats.org/officeDocument/2006/customXml" ds:itemID="{C6552677-A95B-4093-849B-B6AED615DA4B}">
+  <ds:schemaRefs>
+    <ds:schemaRef ds:uri="http://schemas.microsoft.com/sharepoint/v3/contenttype/forms"/>
+  </ds:schemaRefs>
+</ds:datastoreItem>
+</file>
+
+<file path=customXml/itemProps4.xml><?xml version="1.0" encoding="utf-8"?>
 <ds:datastoreItem xmlns:ds="http://schemas.openxmlformats.org/officeDocument/2006/customXml" ds:itemID="{47B8F131-37E7-4488-9CCD-5DF593701F71}">
   <ds:schemaRefs>
     <ds:schemaRef ds:uri="http://schemas.microsoft.com/office/2006/metadata/contentType"/>
@@ -3022,12 +3059,4 @@
     <ds:schemaRef ds:uri="http://schemas.microsoft.com/internal/obd"/>
   </ds:schemaRefs>
 </ds:datastoreItem>
-</file>
-
-<file path=customXml/itemProps4.xml><?xml version="1.0" encoding="utf-8"?>
-<ds:datastoreItem xmlns:ds="http://schemas.openxmlformats.org/officeDocument/2006/customXml" ds:itemID="{C6552677-A95B-4093-849B-B6AED615DA4B}">
-  <ds:schemaRefs>
-    <ds:schemaRef ds:uri="http://schemas.microsoft.com/sharepoint/v3/contenttype/forms"/>
-  </ds:schemaRefs>
-</ds:datastoreItem>
 </file>
</xml_diff>